<commit_message>
Changes made as per review
</commit_message>
<xml_diff>
--- a/Documentation/Elaboration Phase Status.docx
+++ b/Documentation/Elaboration Phase Status.docx
@@ -852,6 +852,17 @@
       </w:r>
       <w:r>
         <w:t xml:space="preserve">. </w:t>
+      </w:r>
+      <w:r>
+        <w:t xml:space="preserve"> </w:t>
+      </w:r>
+    </w:p>
+    <w:p>
+      <w:r>
+        <w:t>The intention is to have a highly competitive game that incites players to want to play more to become better. The goal is also to have a community driven application</w:t>
+      </w:r>
+      <w:r>
+        <w:t xml:space="preserve"> and many of the needs are to encourage user participation in creating and maintaining the question pool.</w:t>
       </w:r>
       <w:r>
         <w:t xml:space="preserve"> </w:t>
@@ -1139,6 +1150,7 @@
               <w:ind w:left="0"/>
             </w:pPr>
             <w:r>
+              <w:lastRenderedPageBreak/>
               <w:t>Global Score board containing all users</w:t>
             </w:r>
           </w:p>
@@ -1233,7 +1245,6 @@
               <w:ind w:left="0"/>
             </w:pPr>
             <w:r>
-              <w:lastRenderedPageBreak/>
               <w:t xml:space="preserve">Offline redundancy </w:t>
             </w:r>
           </w:p>
@@ -1716,6 +1727,7 @@
     </w:p>
     <w:p>
       <w:r>
+        <w:lastRenderedPageBreak/>
         <w:t xml:space="preserve">The development team is proposing </w:t>
       </w:r>
       <w:r>
@@ -1745,7 +1757,6 @@
     </w:p>
     <w:p>
       <w:r>
-        <w:lastRenderedPageBreak/>
         <w:t>The following needs have been identified as critical for the app to have any chance of commercial success. E</w:t>
       </w:r>
       <w:r>
@@ -1894,6 +1905,7 @@
       </w:pPr>
       <w:bookmarkStart w:id="4" w:name="_Toc515724732"/>
       <w:r>
+        <w:lastRenderedPageBreak/>
         <w:t>Answer Question</w:t>
       </w:r>
       <w:bookmarkEnd w:id="4"/>
@@ -1926,7 +1938,6 @@
     </w:p>
     <w:p>
       <w:r>
-        <w:lastRenderedPageBreak/>
         <w:t xml:space="preserve">When the player launches the game the </w:t>
       </w:r>
       <w:proofErr w:type="spellStart"/>
@@ -2212,6 +2223,7 @@
       </w:pPr>
       <w:bookmarkStart w:id="9" w:name="_Toc514403768"/>
       <w:r>
+        <w:lastRenderedPageBreak/>
         <w:t>Performance</w:t>
       </w:r>
       <w:bookmarkEnd w:id="9"/>
@@ -2261,7 +2273,6 @@
         </w:numPr>
       </w:pPr>
       <w:r>
-        <w:lastRenderedPageBreak/>
         <w:t>Capacity</w:t>
       </w:r>
     </w:p>
@@ -4963,6 +4974,7 @@
         <w:pStyle w:val="Heading2"/>
       </w:pPr>
       <w:commentRangeStart w:id="14"/>
+      <w:commentRangeStart w:id="15"/>
       <w:r>
         <w:t>Ov</w:t>
       </w:r>
@@ -4978,6 +4990,15 @@
         </w:rPr>
         <w:commentReference w:id="14"/>
       </w:r>
+      <w:commentRangeEnd w:id="15"/>
+      <w:r>
+        <w:rPr>
+          <w:rStyle w:val="CommentReference"/>
+          <w:rFonts w:asciiTheme="minorHAnsi" w:eastAsiaTheme="minorHAnsi" w:hAnsiTheme="minorHAnsi" w:cstheme="minorBidi"/>
+          <w:color w:val="auto"/>
+        </w:rPr>
+        <w:commentReference w:id="15"/>
+      </w:r>
     </w:p>
     <w:p>
       <w:r>
@@ -4989,12 +5010,7 @@
       </w:r>
       <w:proofErr w:type="gramEnd"/>
       <w:r>
-        <w:t xml:space="preserve"> their overall progress goals. They have completed the deliverable outcome of Assessment 3: LCAM and each team </w:t>
-      </w:r>
-      <w:bookmarkStart w:id="15" w:name="_GoBack"/>
-      <w:bookmarkEnd w:id="15"/>
-      <w:r>
-        <w:t xml:space="preserve">member is working towards achieving the other deliverables. </w:t>
+        <w:t xml:space="preserve"> their overall progress goals. They have completed the deliverable outcome of Assessment 3: LCAM and each team member is working towards achieving the other deliverables. </w:t>
       </w:r>
     </w:p>
     <w:p>
@@ -5021,42 +5037,59 @@
     <w:tbl>
       <w:tblPr>
         <w:tblStyle w:val="TableGrid"/>
-        <w:tblW w:w="9156" w:type="dxa"/>
+        <w:tblW w:w="10632" w:type="dxa"/>
+        <w:tblInd w:w="-856" w:type="dxa"/>
         <w:tblLook w:val="04A0" w:firstRow="1" w:lastRow="0" w:firstColumn="1" w:lastColumn="0" w:noHBand="0" w:noVBand="1"/>
       </w:tblPr>
       <w:tblGrid>
-        <w:gridCol w:w="1928"/>
-        <w:gridCol w:w="1928"/>
-        <w:gridCol w:w="1896"/>
-        <w:gridCol w:w="1877"/>
-        <w:gridCol w:w="1527"/>
+        <w:gridCol w:w="2978"/>
+        <w:gridCol w:w="2693"/>
+        <w:gridCol w:w="2977"/>
+        <w:gridCol w:w="1984"/>
       </w:tblGrid>
       <w:tr>
         <w:tc>
           <w:tcPr>
-            <w:tcW w:w="1928" w:type="dxa"/>
-            <w:vAlign w:val="center"/>
-          </w:tcPr>
-          <w:p>
-            <w:r>
+            <w:tcW w:w="2978" w:type="dxa"/>
+            <w:vAlign w:val="center"/>
+          </w:tcPr>
+          <w:p>
+            <w:pPr>
+              <w:rPr>
+                <w:b/>
+              </w:rPr>
+            </w:pPr>
+            <w:r>
+              <w:rPr>
+                <w:b/>
+              </w:rPr>
               <w:t>Need</w:t>
             </w:r>
           </w:p>
         </w:tc>
         <w:tc>
           <w:tcPr>
-            <w:tcW w:w="1928" w:type="dxa"/>
-            <w:vAlign w:val="center"/>
-          </w:tcPr>
-          <w:p>
+            <w:tcW w:w="2693" w:type="dxa"/>
+            <w:vAlign w:val="center"/>
+          </w:tcPr>
+          <w:p>
+            <w:pPr>
+              <w:rPr>
+                <w:b/>
+              </w:rPr>
+            </w:pPr>
             <w:commentRangeStart w:id="16"/>
             <w:r>
+              <w:rPr>
+                <w:b/>
+              </w:rPr>
               <w:t xml:space="preserve">Deliverable Functionality </w:t>
             </w:r>
             <w:commentRangeEnd w:id="16"/>
             <w:r>
               <w:rPr>
                 <w:rStyle w:val="CommentReference"/>
+                <w:b/>
               </w:rPr>
               <w:commentReference w:id="16"/>
             </w:r>
@@ -5064,42 +5097,39 @@
         </w:tc>
         <w:tc>
           <w:tcPr>
-            <w:tcW w:w="1896" w:type="dxa"/>
-            <w:vAlign w:val="center"/>
-          </w:tcPr>
-          <w:p>
-            <w:r>
+            <w:tcW w:w="2977" w:type="dxa"/>
+            <w:vAlign w:val="center"/>
+          </w:tcPr>
+          <w:p>
+            <w:pPr>
+              <w:rPr>
+                <w:b/>
+              </w:rPr>
+            </w:pPr>
+            <w:r>
+              <w:rPr>
+                <w:b/>
+              </w:rPr>
               <w:t>Project Plan Task</w:t>
             </w:r>
           </w:p>
         </w:tc>
         <w:tc>
           <w:tcPr>
-            <w:tcW w:w="1877" w:type="dxa"/>
-            <w:vAlign w:val="center"/>
-          </w:tcPr>
-          <w:p>
-            <w:r>
-              <w:t>Completed</w:t>
-            </w:r>
-          </w:p>
-        </w:tc>
-        <w:tc>
-          <w:tcPr>
-            <w:tcW w:w="1527" w:type="dxa"/>
-            <w:vAlign w:val="center"/>
-          </w:tcPr>
-          <w:p>
-            <w:commentRangeStart w:id="17"/>
-            <w:r>
-              <w:t>Evidence?</w:t>
-            </w:r>
-            <w:commentRangeEnd w:id="17"/>
-            <w:r>
-              <w:rPr>
-                <w:rStyle w:val="CommentReference"/>
-              </w:rPr>
-              <w:commentReference w:id="17"/>
+            <w:tcW w:w="1984" w:type="dxa"/>
+            <w:vAlign w:val="center"/>
+          </w:tcPr>
+          <w:p>
+            <w:pPr>
+              <w:rPr>
+                <w:b/>
+              </w:rPr>
+            </w:pPr>
+            <w:r>
+              <w:rPr>
+                <w:b/>
+              </w:rPr>
+              <w:t xml:space="preserve">Planned Implementation </w:t>
             </w:r>
           </w:p>
         </w:tc>
@@ -5107,7 +5137,7 @@
       <w:tr>
         <w:tc>
           <w:tcPr>
-            <w:tcW w:w="1928" w:type="dxa"/>
+            <w:tcW w:w="2978" w:type="dxa"/>
             <w:vAlign w:val="center"/>
           </w:tcPr>
           <w:p>
@@ -5118,7 +5148,7 @@
         </w:tc>
         <w:tc>
           <w:tcPr>
-            <w:tcW w:w="1928" w:type="dxa"/>
+            <w:tcW w:w="2693" w:type="dxa"/>
             <w:vMerge w:val="restart"/>
             <w:vAlign w:val="center"/>
           </w:tcPr>
@@ -5130,7 +5160,7 @@
         </w:tc>
         <w:tc>
           <w:tcPr>
-            <w:tcW w:w="1896" w:type="dxa"/>
+            <w:tcW w:w="2977" w:type="dxa"/>
             <w:vMerge w:val="restart"/>
             <w:vAlign w:val="center"/>
           </w:tcPr>
@@ -5142,28 +5172,21 @@
         </w:tc>
         <w:tc>
           <w:tcPr>
-            <w:tcW w:w="1877" w:type="dxa"/>
+            <w:tcW w:w="1984" w:type="dxa"/>
             <w:vMerge w:val="restart"/>
             <w:vAlign w:val="center"/>
           </w:tcPr>
           <w:p>
             <w:r>
-              <w:t>Y</w:t>
-            </w:r>
-          </w:p>
-        </w:tc>
-        <w:tc>
-          <w:tcPr>
-            <w:tcW w:w="1527" w:type="dxa"/>
-            <w:vAlign w:val="center"/>
-          </w:tcPr>
-          <w:p/>
+              <w:t xml:space="preserve">Complete </w:t>
+            </w:r>
+          </w:p>
         </w:tc>
       </w:tr>
       <w:tr>
         <w:tc>
           <w:tcPr>
-            <w:tcW w:w="1928" w:type="dxa"/>
+            <w:tcW w:w="2978" w:type="dxa"/>
             <w:vAlign w:val="center"/>
           </w:tcPr>
           <w:p>
@@ -5174,7 +5197,7 @@
         </w:tc>
         <w:tc>
           <w:tcPr>
-            <w:tcW w:w="1928" w:type="dxa"/>
+            <w:tcW w:w="2693" w:type="dxa"/>
             <w:vMerge/>
             <w:vAlign w:val="center"/>
           </w:tcPr>
@@ -5182,7 +5205,7 @@
         </w:tc>
         <w:tc>
           <w:tcPr>
-            <w:tcW w:w="1896" w:type="dxa"/>
+            <w:tcW w:w="2977" w:type="dxa"/>
             <w:vMerge/>
             <w:vAlign w:val="center"/>
           </w:tcPr>
@@ -5190,15 +5213,8 @@
         </w:tc>
         <w:tc>
           <w:tcPr>
-            <w:tcW w:w="1877" w:type="dxa"/>
+            <w:tcW w:w="1984" w:type="dxa"/>
             <w:vMerge/>
-            <w:vAlign w:val="center"/>
-          </w:tcPr>
-          <w:p/>
-        </w:tc>
-        <w:tc>
-          <w:tcPr>
-            <w:tcW w:w="1527" w:type="dxa"/>
             <w:vAlign w:val="center"/>
           </w:tcPr>
           <w:p/>
@@ -5207,7 +5223,7 @@
       <w:tr>
         <w:tc>
           <w:tcPr>
-            <w:tcW w:w="1928" w:type="dxa"/>
+            <w:tcW w:w="2978" w:type="dxa"/>
             <w:vMerge w:val="restart"/>
             <w:vAlign w:val="center"/>
           </w:tcPr>
@@ -5219,7 +5235,7 @@
         </w:tc>
         <w:tc>
           <w:tcPr>
-            <w:tcW w:w="1928" w:type="dxa"/>
+            <w:tcW w:w="2693" w:type="dxa"/>
             <w:vAlign w:val="center"/>
           </w:tcPr>
           <w:p>
@@ -5230,7 +5246,7 @@
         </w:tc>
         <w:tc>
           <w:tcPr>
-            <w:tcW w:w="1896" w:type="dxa"/>
+            <w:tcW w:w="2977" w:type="dxa"/>
             <w:vMerge w:val="restart"/>
             <w:vAlign w:val="center"/>
           </w:tcPr>
@@ -5242,28 +5258,21 @@
         </w:tc>
         <w:tc>
           <w:tcPr>
-            <w:tcW w:w="1877" w:type="dxa"/>
+            <w:tcW w:w="1984" w:type="dxa"/>
             <w:vMerge w:val="restart"/>
             <w:vAlign w:val="center"/>
           </w:tcPr>
           <w:p>
             <w:r>
-              <w:t>Y</w:t>
-            </w:r>
-          </w:p>
-        </w:tc>
-        <w:tc>
-          <w:tcPr>
-            <w:tcW w:w="1527" w:type="dxa"/>
-            <w:vAlign w:val="center"/>
-          </w:tcPr>
-          <w:p/>
+              <w:t>Complete</w:t>
+            </w:r>
+          </w:p>
         </w:tc>
       </w:tr>
       <w:tr>
         <w:tc>
           <w:tcPr>
-            <w:tcW w:w="1928" w:type="dxa"/>
+            <w:tcW w:w="2978" w:type="dxa"/>
             <w:vMerge/>
             <w:vAlign w:val="center"/>
           </w:tcPr>
@@ -5271,24 +5280,18 @@
         </w:tc>
         <w:tc>
           <w:tcPr>
-            <w:tcW w:w="1928" w:type="dxa"/>
-            <w:vAlign w:val="center"/>
-          </w:tcPr>
-          <w:p>
-            <w:r>
-              <w:t xml:space="preserve">Game Result </w:t>
-            </w:r>
-            <w:r>
-              <w:t>S</w:t>
-            </w:r>
-            <w:r>
-              <w:t>ubmitted</w:t>
-            </w:r>
-          </w:p>
-        </w:tc>
-        <w:tc>
-          <w:tcPr>
-            <w:tcW w:w="1896" w:type="dxa"/>
+            <w:tcW w:w="2693" w:type="dxa"/>
+            <w:vAlign w:val="center"/>
+          </w:tcPr>
+          <w:p>
+            <w:r>
+              <w:t>Game Result Submitted</w:t>
+            </w:r>
+          </w:p>
+        </w:tc>
+        <w:tc>
+          <w:tcPr>
+            <w:tcW w:w="2977" w:type="dxa"/>
             <w:vMerge/>
             <w:vAlign w:val="center"/>
           </w:tcPr>
@@ -5296,15 +5299,8 @@
         </w:tc>
         <w:tc>
           <w:tcPr>
-            <w:tcW w:w="1877" w:type="dxa"/>
+            <w:tcW w:w="1984" w:type="dxa"/>
             <w:vMerge/>
-            <w:vAlign w:val="center"/>
-          </w:tcPr>
-          <w:p/>
-        </w:tc>
-        <w:tc>
-          <w:tcPr>
-            <w:tcW w:w="1527" w:type="dxa"/>
             <w:vAlign w:val="center"/>
           </w:tcPr>
           <w:p/>
@@ -5313,7 +5309,7 @@
       <w:tr>
         <w:tc>
           <w:tcPr>
-            <w:tcW w:w="1928" w:type="dxa"/>
+            <w:tcW w:w="2978" w:type="dxa"/>
             <w:vAlign w:val="center"/>
           </w:tcPr>
           <w:p>
@@ -5324,7 +5320,7 @@
         </w:tc>
         <w:tc>
           <w:tcPr>
-            <w:tcW w:w="1928" w:type="dxa"/>
+            <w:tcW w:w="2693" w:type="dxa"/>
             <w:vAlign w:val="center"/>
           </w:tcPr>
           <w:p>
@@ -5335,7 +5331,7 @@
         </w:tc>
         <w:tc>
           <w:tcPr>
-            <w:tcW w:w="1896" w:type="dxa"/>
+            <w:tcW w:w="2977" w:type="dxa"/>
             <w:vAlign w:val="center"/>
           </w:tcPr>
           <w:p>
@@ -5361,27 +5357,20 @@
         </w:tc>
         <w:tc>
           <w:tcPr>
-            <w:tcW w:w="1877" w:type="dxa"/>
-            <w:vAlign w:val="center"/>
-          </w:tcPr>
-          <w:p>
-            <w:r>
-              <w:t>Y</w:t>
-            </w:r>
-          </w:p>
-        </w:tc>
-        <w:tc>
-          <w:tcPr>
-            <w:tcW w:w="1527" w:type="dxa"/>
-            <w:vAlign w:val="center"/>
-          </w:tcPr>
-          <w:p/>
+            <w:tcW w:w="1984" w:type="dxa"/>
+            <w:vAlign w:val="center"/>
+          </w:tcPr>
+          <w:p>
+            <w:r>
+              <w:t>Complete</w:t>
+            </w:r>
+          </w:p>
         </w:tc>
       </w:tr>
       <w:tr>
         <w:tc>
           <w:tcPr>
-            <w:tcW w:w="1928" w:type="dxa"/>
+            <w:tcW w:w="2978" w:type="dxa"/>
             <w:vAlign w:val="center"/>
           </w:tcPr>
           <w:p>
@@ -5392,7 +5381,7 @@
         </w:tc>
         <w:tc>
           <w:tcPr>
-            <w:tcW w:w="1928" w:type="dxa"/>
+            <w:tcW w:w="2693" w:type="dxa"/>
             <w:vAlign w:val="center"/>
           </w:tcPr>
           <w:p>
@@ -5403,7 +5392,7 @@
         </w:tc>
         <w:tc>
           <w:tcPr>
-            <w:tcW w:w="1896" w:type="dxa"/>
+            <w:tcW w:w="2977" w:type="dxa"/>
             <w:vAlign w:val="center"/>
           </w:tcPr>
           <w:p>
@@ -5414,21 +5403,585 @@
         </w:tc>
         <w:tc>
           <w:tcPr>
-            <w:tcW w:w="1877" w:type="dxa"/>
-            <w:vAlign w:val="center"/>
-          </w:tcPr>
-          <w:p>
-            <w:r>
-              <w:t>Y</w:t>
-            </w:r>
-          </w:p>
-        </w:tc>
-        <w:tc>
-          <w:tcPr>
-            <w:tcW w:w="1527" w:type="dxa"/>
+            <w:tcW w:w="1984" w:type="dxa"/>
+            <w:vAlign w:val="center"/>
+          </w:tcPr>
+          <w:p>
+            <w:r>
+              <w:t>Complete</w:t>
+            </w:r>
+          </w:p>
+        </w:tc>
+      </w:tr>
+      <w:tr>
+        <w:trPr>
+          <w:trHeight w:val="402"/>
+        </w:trPr>
+        <w:tc>
+          <w:tcPr>
+            <w:tcW w:w="2978" w:type="dxa"/>
+            <w:vMerge w:val="restart"/>
+          </w:tcPr>
+          <w:p>
+            <w:r>
+              <w:t>Ability for users to vote on questions they like or do not</w:t>
+            </w:r>
+          </w:p>
+        </w:tc>
+        <w:tc>
+          <w:tcPr>
+            <w:tcW w:w="2693" w:type="dxa"/>
+            <w:vAlign w:val="center"/>
+          </w:tcPr>
+          <w:p>
+            <w:r>
+              <w:t>Up vote / down vote Questions</w:t>
+            </w:r>
+          </w:p>
+        </w:tc>
+        <w:tc>
+          <w:tcPr>
+            <w:tcW w:w="2977" w:type="dxa"/>
+            <w:vMerge w:val="restart"/>
+            <w:vAlign w:val="center"/>
+          </w:tcPr>
+          <w:p>
+            <w:commentRangeStart w:id="17"/>
+            <w:r>
+              <w:t>Question &amp; Question Submitter leader board</w:t>
+            </w:r>
+            <w:commentRangeEnd w:id="17"/>
+            <w:r>
+              <w:rPr>
+                <w:rStyle w:val="CommentReference"/>
+              </w:rPr>
+              <w:commentReference w:id="17"/>
+            </w:r>
+          </w:p>
+        </w:tc>
+        <w:tc>
+          <w:tcPr>
+            <w:tcW w:w="1984" w:type="dxa"/>
+            <w:vMerge w:val="restart"/>
             <w:vAlign w:val="center"/>
           </w:tcPr>
           <w:p/>
+        </w:tc>
+      </w:tr>
+      <w:tr>
+        <w:trPr>
+          <w:trHeight w:val="402"/>
+        </w:trPr>
+        <w:tc>
+          <w:tcPr>
+            <w:tcW w:w="2978" w:type="dxa"/>
+            <w:vMerge/>
+          </w:tcPr>
+          <w:p/>
+        </w:tc>
+        <w:tc>
+          <w:tcPr>
+            <w:tcW w:w="2693" w:type="dxa"/>
+            <w:vAlign w:val="center"/>
+          </w:tcPr>
+          <w:p>
+            <w:r>
+              <w:t>Highest rated question tracker &amp; score board</w:t>
+            </w:r>
+          </w:p>
+        </w:tc>
+        <w:tc>
+          <w:tcPr>
+            <w:tcW w:w="2977" w:type="dxa"/>
+            <w:vMerge/>
+            <w:vAlign w:val="center"/>
+          </w:tcPr>
+          <w:p/>
+        </w:tc>
+        <w:tc>
+          <w:tcPr>
+            <w:tcW w:w="1984" w:type="dxa"/>
+            <w:vMerge/>
+            <w:vAlign w:val="center"/>
+          </w:tcPr>
+          <w:p/>
+        </w:tc>
+      </w:tr>
+      <w:tr>
+        <w:tc>
+          <w:tcPr>
+            <w:tcW w:w="2978" w:type="dxa"/>
+          </w:tcPr>
+          <w:p>
+            <w:commentRangeStart w:id="18"/>
+            <w:r>
+              <w:t xml:space="preserve">Offline redundancy </w:t>
+            </w:r>
+            <w:commentRangeEnd w:id="18"/>
+            <w:r>
+              <w:rPr>
+                <w:rStyle w:val="CommentReference"/>
+              </w:rPr>
+              <w:commentReference w:id="18"/>
+            </w:r>
+          </w:p>
+        </w:tc>
+        <w:tc>
+          <w:tcPr>
+            <w:tcW w:w="2693" w:type="dxa"/>
+            <w:vAlign w:val="center"/>
+          </w:tcPr>
+          <w:p>
+            <w:r>
+              <w:t>Offline single player support</w:t>
+            </w:r>
+          </w:p>
+        </w:tc>
+        <w:tc>
+          <w:tcPr>
+            <w:tcW w:w="2977" w:type="dxa"/>
+            <w:vAlign w:val="center"/>
+          </w:tcPr>
+          <w:p>
+            <w:r>
+              <w:t>Multiplayer Playthrough</w:t>
+            </w:r>
+          </w:p>
+        </w:tc>
+        <w:tc>
+          <w:tcPr>
+            <w:tcW w:w="1984" w:type="dxa"/>
+            <w:vAlign w:val="center"/>
+          </w:tcPr>
+          <w:p>
+            <w:r>
+              <w:t>23/07/2018</w:t>
+            </w:r>
+          </w:p>
+        </w:tc>
+      </w:tr>
+      <w:tr>
+        <w:tc>
+          <w:tcPr>
+            <w:tcW w:w="2978" w:type="dxa"/>
+          </w:tcPr>
+          <w:p>
+            <w:r>
+              <w:t>Multiplayer Quiz Game</w:t>
+            </w:r>
+          </w:p>
+        </w:tc>
+        <w:tc>
+          <w:tcPr>
+            <w:tcW w:w="2693" w:type="dxa"/>
+            <w:vAlign w:val="center"/>
+          </w:tcPr>
+          <w:p>
+            <w:r>
+              <w:t>Multiplayer Game</w:t>
+            </w:r>
+          </w:p>
+        </w:tc>
+        <w:tc>
+          <w:tcPr>
+            <w:tcW w:w="2977" w:type="dxa"/>
+            <w:vAlign w:val="center"/>
+          </w:tcPr>
+          <w:p>
+            <w:r>
+              <w:t>Multiplayer Playthrough</w:t>
+            </w:r>
+          </w:p>
+        </w:tc>
+        <w:tc>
+          <w:tcPr>
+            <w:tcW w:w="1984" w:type="dxa"/>
+            <w:vAlign w:val="center"/>
+          </w:tcPr>
+          <w:p>
+            <w:r>
+              <w:t>23/07/2018</w:t>
+            </w:r>
+          </w:p>
+        </w:tc>
+      </w:tr>
+      <w:tr>
+        <w:tc>
+          <w:tcPr>
+            <w:tcW w:w="2978" w:type="dxa"/>
+          </w:tcPr>
+          <w:p>
+            <w:r>
+              <w:t xml:space="preserve">Allow user to have multiple games running simultaneously </w:t>
+            </w:r>
+          </w:p>
+        </w:tc>
+        <w:tc>
+          <w:tcPr>
+            <w:tcW w:w="2693" w:type="dxa"/>
+            <w:vAlign w:val="center"/>
+          </w:tcPr>
+          <w:p>
+            <w:r>
+              <w:t>Game Lobby</w:t>
+            </w:r>
+          </w:p>
+        </w:tc>
+        <w:tc>
+          <w:tcPr>
+            <w:tcW w:w="2977" w:type="dxa"/>
+            <w:vAlign w:val="center"/>
+          </w:tcPr>
+          <w:p>
+            <w:r>
+              <w:t>Multiplayer Playthrough</w:t>
+            </w:r>
+          </w:p>
+        </w:tc>
+        <w:tc>
+          <w:tcPr>
+            <w:tcW w:w="1984" w:type="dxa"/>
+            <w:vAlign w:val="center"/>
+          </w:tcPr>
+          <w:p>
+            <w:r>
+              <w:t>23/07/2018</w:t>
+            </w:r>
+          </w:p>
+        </w:tc>
+      </w:tr>
+      <w:tr>
+        <w:tc>
+          <w:tcPr>
+            <w:tcW w:w="2978" w:type="dxa"/>
+          </w:tcPr>
+          <w:p>
+            <w:r>
+              <w:t xml:space="preserve">Multiple categories of questions </w:t>
+            </w:r>
+          </w:p>
+        </w:tc>
+        <w:tc>
+          <w:tcPr>
+            <w:tcW w:w="2693" w:type="dxa"/>
+            <w:vAlign w:val="center"/>
+          </w:tcPr>
+          <w:p>
+            <w:r>
+              <w:t>Completive game experience</w:t>
+            </w:r>
+          </w:p>
+        </w:tc>
+        <w:tc>
+          <w:tcPr>
+            <w:tcW w:w="2977" w:type="dxa"/>
+            <w:vAlign w:val="center"/>
+          </w:tcPr>
+          <w:p>
+            <w:r>
+              <w:t>Enrich gameplay</w:t>
+            </w:r>
+          </w:p>
+        </w:tc>
+        <w:tc>
+          <w:tcPr>
+            <w:tcW w:w="1984" w:type="dxa"/>
+            <w:vAlign w:val="center"/>
+          </w:tcPr>
+          <w:p>
+            <w:r>
+              <w:t>06/08/2018</w:t>
+            </w:r>
+          </w:p>
+        </w:tc>
+      </w:tr>
+      <w:tr>
+        <w:tc>
+          <w:tcPr>
+            <w:tcW w:w="2978" w:type="dxa"/>
+          </w:tcPr>
+          <w:p>
+            <w:r>
+              <w:t>Have users play multiple rounds against each other making up a complete game</w:t>
+            </w:r>
+          </w:p>
+        </w:tc>
+        <w:tc>
+          <w:tcPr>
+            <w:tcW w:w="2693" w:type="dxa"/>
+            <w:vAlign w:val="center"/>
+          </w:tcPr>
+          <w:p>
+            <w:r>
+              <w:t>Completive game experience</w:t>
+            </w:r>
+            <w:bookmarkStart w:id="19" w:name="_GoBack"/>
+            <w:bookmarkEnd w:id="19"/>
+          </w:p>
+        </w:tc>
+        <w:tc>
+          <w:tcPr>
+            <w:tcW w:w="2977" w:type="dxa"/>
+            <w:vAlign w:val="center"/>
+          </w:tcPr>
+          <w:p>
+            <w:commentRangeStart w:id="20"/>
+            <w:r>
+              <w:t>Enrich gameplay</w:t>
+            </w:r>
+            <w:commentRangeEnd w:id="20"/>
+            <w:r>
+              <w:rPr>
+                <w:rStyle w:val="CommentReference"/>
+              </w:rPr>
+              <w:commentReference w:id="20"/>
+            </w:r>
+          </w:p>
+        </w:tc>
+        <w:tc>
+          <w:tcPr>
+            <w:tcW w:w="1984" w:type="dxa"/>
+            <w:vAlign w:val="center"/>
+          </w:tcPr>
+          <w:p>
+            <w:r>
+              <w:t>06</w:t>
+            </w:r>
+            <w:r>
+              <w:t>/0</w:t>
+            </w:r>
+            <w:r>
+              <w:t>8</w:t>
+            </w:r>
+            <w:r>
+              <w:t>/2018</w:t>
+            </w:r>
+          </w:p>
+        </w:tc>
+      </w:tr>
+      <w:tr>
+        <w:tc>
+          <w:tcPr>
+            <w:tcW w:w="2978" w:type="dxa"/>
+          </w:tcPr>
+          <w:p>
+            <w:r>
+              <w:t xml:space="preserve">Link Let’s Quiz with popular social media platforms </w:t>
+            </w:r>
+          </w:p>
+        </w:tc>
+        <w:tc>
+          <w:tcPr>
+            <w:tcW w:w="2693" w:type="dxa"/>
+            <w:vAlign w:val="center"/>
+          </w:tcPr>
+          <w:p>
+            <w:r>
+              <w:t>Facebook &amp; Google Play</w:t>
+            </w:r>
+          </w:p>
+        </w:tc>
+        <w:tc>
+          <w:tcPr>
+            <w:tcW w:w="2977" w:type="dxa"/>
+            <w:vAlign w:val="center"/>
+          </w:tcPr>
+          <w:p>
+            <w:r>
+              <w:t xml:space="preserve">Social Media </w:t>
+            </w:r>
+            <w:r>
+              <w:t>Integration</w:t>
+            </w:r>
+          </w:p>
+        </w:tc>
+        <w:tc>
+          <w:tcPr>
+            <w:tcW w:w="1984" w:type="dxa"/>
+            <w:vAlign w:val="center"/>
+          </w:tcPr>
+          <w:p>
+            <w:r>
+              <w:t>06/08/2018</w:t>
+            </w:r>
+          </w:p>
+        </w:tc>
+      </w:tr>
+      <w:tr>
+        <w:tc>
+          <w:tcPr>
+            <w:tcW w:w="2978" w:type="dxa"/>
+          </w:tcPr>
+          <w:p>
+            <w:r>
+              <w:lastRenderedPageBreak/>
+              <w:t>Notify users when it is their turn to ensure faster game play</w:t>
+            </w:r>
+          </w:p>
+        </w:tc>
+        <w:tc>
+          <w:tcPr>
+            <w:tcW w:w="2693" w:type="dxa"/>
+            <w:vAlign w:val="center"/>
+          </w:tcPr>
+          <w:p>
+            <w:r>
+              <w:t>Mobile push notifications</w:t>
+            </w:r>
+          </w:p>
+        </w:tc>
+        <w:tc>
+          <w:tcPr>
+            <w:tcW w:w="2977" w:type="dxa"/>
+            <w:vAlign w:val="center"/>
+          </w:tcPr>
+          <w:p>
+            <w:r>
+              <w:t>Push Notifications</w:t>
+            </w:r>
+          </w:p>
+        </w:tc>
+        <w:tc>
+          <w:tcPr>
+            <w:tcW w:w="1984" w:type="dxa"/>
+            <w:vAlign w:val="center"/>
+          </w:tcPr>
+          <w:p>
+            <w:r>
+              <w:t>20/08/2018</w:t>
+            </w:r>
+          </w:p>
+        </w:tc>
+      </w:tr>
+      <w:tr>
+        <w:tc>
+          <w:tcPr>
+            <w:tcW w:w="2978" w:type="dxa"/>
+          </w:tcPr>
+          <w:p>
+            <w:r>
+              <w:t>Polished game, globally available</w:t>
+            </w:r>
+          </w:p>
+        </w:tc>
+        <w:tc>
+          <w:tcPr>
+            <w:tcW w:w="2693" w:type="dxa"/>
+            <w:vAlign w:val="center"/>
+          </w:tcPr>
+          <w:p>
+            <w:r>
+              <w:t>Public release</w:t>
+            </w:r>
+          </w:p>
+        </w:tc>
+        <w:tc>
+          <w:tcPr>
+            <w:tcW w:w="2977" w:type="dxa"/>
+            <w:vAlign w:val="center"/>
+          </w:tcPr>
+          <w:p>
+            <w:commentRangeStart w:id="21"/>
+            <w:r>
+              <w:t>Public Release</w:t>
+            </w:r>
+            <w:commentRangeEnd w:id="21"/>
+            <w:r>
+              <w:rPr>
+                <w:rStyle w:val="CommentReference"/>
+              </w:rPr>
+              <w:commentReference w:id="21"/>
+            </w:r>
+          </w:p>
+        </w:tc>
+        <w:tc>
+          <w:tcPr>
+            <w:tcW w:w="1984" w:type="dxa"/>
+            <w:vAlign w:val="center"/>
+          </w:tcPr>
+          <w:p/>
+        </w:tc>
+      </w:tr>
+      <w:tr>
+        <w:tc>
+          <w:tcPr>
+            <w:tcW w:w="2978" w:type="dxa"/>
+          </w:tcPr>
+          <w:p>
+            <w:r>
+              <w:t>Picture based questions</w:t>
+            </w:r>
+          </w:p>
+        </w:tc>
+        <w:tc>
+          <w:tcPr>
+            <w:tcW w:w="2693" w:type="dxa"/>
+            <w:vAlign w:val="center"/>
+          </w:tcPr>
+          <w:p>
+            <w:r>
+              <w:t xml:space="preserve">Expand the backend to allow the Storage and retrieval of pictures </w:t>
+            </w:r>
+          </w:p>
+        </w:tc>
+        <w:tc>
+          <w:tcPr>
+            <w:tcW w:w="2977" w:type="dxa"/>
+            <w:vAlign w:val="center"/>
+          </w:tcPr>
+          <w:p/>
+        </w:tc>
+        <w:tc>
+          <w:tcPr>
+            <w:tcW w:w="1984" w:type="dxa"/>
+            <w:vAlign w:val="center"/>
+          </w:tcPr>
+          <w:p>
+            <w:r>
+              <w:t>Stretch goal</w:t>
+            </w:r>
+          </w:p>
+        </w:tc>
+      </w:tr>
+      <w:tr>
+        <w:tc>
+          <w:tcPr>
+            <w:tcW w:w="2978" w:type="dxa"/>
+          </w:tcPr>
+          <w:p>
+            <w:r>
+              <w:t xml:space="preserve">Allow for user input as an answer </w:t>
+            </w:r>
+          </w:p>
+        </w:tc>
+        <w:tc>
+          <w:tcPr>
+            <w:tcW w:w="2693" w:type="dxa"/>
+            <w:vAlign w:val="center"/>
+          </w:tcPr>
+          <w:p>
+            <w:r>
+              <w:t>Accept and process scanners as answers</w:t>
+            </w:r>
+          </w:p>
+        </w:tc>
+        <w:tc>
+          <w:tcPr>
+            <w:tcW w:w="2977" w:type="dxa"/>
+            <w:vAlign w:val="center"/>
+          </w:tcPr>
+          <w:p/>
+        </w:tc>
+        <w:tc>
+          <w:tcPr>
+            <w:tcW w:w="1984" w:type="dxa"/>
+            <w:vAlign w:val="center"/>
+          </w:tcPr>
+          <w:p>
+            <w:r>
+              <w:t>Stretch goal</w:t>
+            </w:r>
+          </w:p>
         </w:tc>
       </w:tr>
     </w:tbl>
@@ -5550,7 +6103,7 @@
       </w:r>
     </w:p>
   </w:comment>
-  <w:comment w:id="16" w:author="Charnes Nell" w:date="2018-06-08T10:00:00Z" w:initials="CN">
+  <w:comment w:id="15" w:author="Collin McKeahnie" w:date="2018-06-08T20:32:00Z" w:initials="CM">
     <w:p>
       <w:pPr>
         <w:pStyle w:val="CommentText"/>
@@ -5562,11 +6115,58 @@
         <w:annotationRef/>
       </w:r>
       <w:r>
-        <w:t>Might be better to use CCRD here instead?</w:t>
+        <w:t xml:space="preserve">Agree. </w:t>
+      </w:r>
+      <w:r>
+        <w:t xml:space="preserve">I see very little point to this document, it is basically just a crappy summary of all the other docs. </w:t>
+      </w:r>
+    </w:p>
+    <w:p>
+      <w:r>
+        <w:t>He seemed to have spelled out what he wanted it to say though:</w:t>
+      </w:r>
+    </w:p>
+    <w:p>
+      <w:r>
+        <w:t>You know what you are do</w:t>
+      </w:r>
+      <w:r>
+        <w:t>ing</w:t>
+      </w:r>
+      <w:r>
+        <w:t xml:space="preserve"> and why.</w:t>
+      </w:r>
+    </w:p>
+    <w:p>
+      <w:r>
+        <w:t>You have how you are going to do it.</w:t>
+      </w:r>
+    </w:p>
+    <w:p>
+      <w:r>
+        <w:t>You have the skills to achieve it.</w:t>
+      </w:r>
+    </w:p>
+    <w:p/>
+    <w:p/>
+    <w:p>
+      <w:pPr>
+        <w:pStyle w:val="CommentText"/>
+      </w:pPr>
+      <w:r>
+        <w:t>Do you feel like it answers those questions?</w:t>
+      </w:r>
+    </w:p>
+    <w:p>
+      <w:pPr>
+        <w:pStyle w:val="CommentText"/>
+      </w:pPr>
+      <w:r>
+        <w:t>Do you think there is stuff I should take out?</w:t>
       </w:r>
     </w:p>
   </w:comment>
-  <w:comment w:id="17" w:author="Charnes Nell" w:date="2018-06-08T09:59:00Z" w:initials="CN">
+  <w:comment w:id="16" w:author="Charnes Nell" w:date="2018-06-08T10:00:00Z" w:initials="CN">
     <w:p>
       <w:pPr>
         <w:pStyle w:val="CommentText"/>
@@ -5578,7 +6178,96 @@
         <w:annotationRef/>
       </w:r>
       <w:r>
-        <w:t>Unsure if needed but put it there just in case</w:t>
+        <w:t>Might be better to use CCRD here instead?</w:t>
+      </w:r>
+    </w:p>
+  </w:comment>
+  <w:comment w:id="17" w:author="Collin McKeahnie" w:date="2018-06-08T20:38:00Z" w:initials="CM">
+    <w:p>
+      <w:pPr>
+        <w:pStyle w:val="CommentText"/>
+      </w:pPr>
+      <w:r>
+        <w:rPr>
+          <w:rStyle w:val="CommentReference"/>
+        </w:rPr>
+        <w:annotationRef/>
+      </w:r>
+      <w:r>
+        <w:t xml:space="preserve">This also needs to be added somewhere to the plan </w:t>
+      </w:r>
+    </w:p>
+  </w:comment>
+  <w:comment w:id="18" w:author="Collin McKeahnie" w:date="2018-06-08T20:54:00Z" w:initials="CM">
+    <w:p>
+      <w:pPr>
+        <w:pStyle w:val="CommentText"/>
+      </w:pPr>
+      <w:r>
+        <w:rPr>
+          <w:rStyle w:val="CommentReference"/>
+        </w:rPr>
+        <w:annotationRef/>
+      </w:r>
+      <w:r>
+        <w:t xml:space="preserve">This needs to be added to Multiplayer Playthrough </w:t>
+      </w:r>
+    </w:p>
+  </w:comment>
+  <w:comment w:id="20" w:author="Collin McKeahnie" w:date="2018-06-08T20:36:00Z" w:initials="CM">
+    <w:p>
+      <w:pPr>
+        <w:pStyle w:val="CommentText"/>
+      </w:pPr>
+      <w:r>
+        <w:rPr>
+          <w:rStyle w:val="CommentReference"/>
+        </w:rPr>
+        <w:annotationRef/>
+      </w:r>
+      <w:r>
+        <w:t>I thought this could be added as a 2</w:t>
+      </w:r>
+      <w:r>
+        <w:rPr>
+          <w:vertAlign w:val="superscript"/>
+        </w:rPr>
+        <w:t>nd</w:t>
+      </w:r>
+      <w:r>
+        <w:t xml:space="preserve"> goal to c-2 </w:t>
+      </w:r>
+    </w:p>
+    <w:p>
+      <w:pPr>
+        <w:pStyle w:val="CommentText"/>
+      </w:pPr>
+      <w:r>
+        <w:t xml:space="preserve">I expect the whole social media thing will probably end up being handled almost exclusively by </w:t>
+      </w:r>
+      <w:proofErr w:type="gramStart"/>
+      <w:r>
+        <w:t>Michell</w:t>
+      </w:r>
+      <w:proofErr w:type="gramEnd"/>
+      <w:r>
+        <w:t xml:space="preserve"> so it probably won’t be too much of a stretch to get us to do this as well  </w:t>
+      </w:r>
+    </w:p>
+  </w:comment>
+  <w:comment w:id="21" w:author="Collin McKeahnie" w:date="2018-06-08T20:40:00Z" w:initials="CM">
+    <w:p>
+      <w:pPr>
+        <w:pStyle w:val="CommentText"/>
+      </w:pPr>
+      <w:r>
+        <w:rPr>
+          <w:rStyle w:val="CommentReference"/>
+        </w:rPr>
+        <w:annotationRef/>
+      </w:r>
+      <w:r>
+        <w:t>This needs to be added to the plan?</w:t>
       </w:r>
     </w:p>
   </w:comment>
@@ -5588,16 +6277,24 @@
 <file path=word/commentsExtended.xml><?xml version="1.0" encoding="utf-8"?>
 <w15:commentsEx xmlns:wpc="http://schemas.microsoft.com/office/word/2010/wordprocessingCanvas" xmlns:cx="http://schemas.microsoft.com/office/drawing/2014/chartex" xmlns:cx1="http://schemas.microsoft.com/office/drawing/2015/9/8/chartex" xmlns:cx2="http://schemas.microsoft.com/office/drawing/2015/10/21/chartex" xmlns:cx3="http://schemas.microsoft.com/office/drawing/2016/5/9/chartex" xmlns:cx4="http://schemas.microsoft.com/office/drawing/2016/5/10/chartex" xmlns:cx5="http://schemas.microsoft.com/office/drawing/2016/5/11/chartex" xmlns:cx6="http://schemas.microsoft.com/office/drawing/2016/5/12/chartex" xmlns:cx7="http://schemas.microsoft.com/office/drawing/2016/5/13/chartex" xmlns:cx8="http://schemas.microsoft.com/office/drawing/2016/5/14/chartex" xmlns:mc="http://schemas.openxmlformats.org/markup-compatibility/2006" xmlns:aink="http://schemas.microsoft.com/office/drawing/2016/ink" xmlns:am3d="http://schemas.microsoft.com/office/drawing/2017/model3d" xmlns:o="urn:schemas-microsoft-com:office:office" xmlns:r="http://schemas.openxmlformats.org/officeDocument/2006/relationships" xmlns:m="http://schemas.openxmlformats.org/officeDocument/2006/math" xmlns:v="urn:schemas-microsoft-com:vml" xmlns:wp14="http://schemas.microsoft.com/office/word/2010/wordprocessingDrawing" xmlns:wp="http://schemas.openxmlformats.org/drawingml/2006/wordprocessingDrawing" xmlns:w10="urn:schemas-microsoft-com:office:word" xmlns:w="http://schemas.openxmlformats.org/wordprocessingml/2006/main" xmlns:w14="http://schemas.microsoft.com/office/word/2010/wordml" xmlns:w15="http://schemas.microsoft.com/office/word/2012/wordml" xmlns:w16cid="http://schemas.microsoft.com/office/word/2016/wordml/cid" xmlns:w16se="http://schemas.microsoft.com/office/word/2015/wordml/symex" xmlns:wpg="http://schemas.microsoft.com/office/word/2010/wordprocessingGroup" xmlns:wpi="http://schemas.microsoft.com/office/word/2010/wordprocessingInk" xmlns:wne="http://schemas.microsoft.com/office/word/2006/wordml" xmlns:wps="http://schemas.microsoft.com/office/word/2010/wordprocessingShape" mc:Ignorable="w14 w15 w16se w16cid wp14">
   <w15:commentEx w15:paraId="312C094E" w15:done="0"/>
-  <w15:commentEx w15:paraId="016DB15C" w15:done="0"/>
-  <w15:commentEx w15:paraId="6839B67D" w15:done="0"/>
+  <w15:commentEx w15:paraId="4C78D160" w15:paraIdParent="312C094E" w15:done="0"/>
+  <w15:commentEx w15:paraId="016DB15C" w15:done="1"/>
+  <w15:commentEx w15:paraId="343EF68D" w15:done="0"/>
+  <w15:commentEx w15:paraId="7EBF35B7" w15:done="0"/>
+  <w15:commentEx w15:paraId="15D593DE" w15:done="0"/>
+  <w15:commentEx w15:paraId="524D8F36" w15:done="0"/>
 </w15:commentsEx>
 </file>
 
 <file path=word/commentsIds.xml><?xml version="1.0" encoding="utf-8"?>
 <w16cid:commentsIds xmlns:wpc="http://schemas.microsoft.com/office/word/2010/wordprocessingCanvas" xmlns:cx="http://schemas.microsoft.com/office/drawing/2014/chartex" xmlns:cx1="http://schemas.microsoft.com/office/drawing/2015/9/8/chartex" xmlns:cx2="http://schemas.microsoft.com/office/drawing/2015/10/21/chartex" xmlns:cx3="http://schemas.microsoft.com/office/drawing/2016/5/9/chartex" xmlns:cx4="http://schemas.microsoft.com/office/drawing/2016/5/10/chartex" xmlns:cx5="http://schemas.microsoft.com/office/drawing/2016/5/11/chartex" xmlns:cx6="http://schemas.microsoft.com/office/drawing/2016/5/12/chartex" xmlns:cx7="http://schemas.microsoft.com/office/drawing/2016/5/13/chartex" xmlns:cx8="http://schemas.microsoft.com/office/drawing/2016/5/14/chartex" xmlns:mc="http://schemas.openxmlformats.org/markup-compatibility/2006" xmlns:aink="http://schemas.microsoft.com/office/drawing/2016/ink" xmlns:am3d="http://schemas.microsoft.com/office/drawing/2017/model3d" xmlns:o="urn:schemas-microsoft-com:office:office" xmlns:r="http://schemas.openxmlformats.org/officeDocument/2006/relationships" xmlns:m="http://schemas.openxmlformats.org/officeDocument/2006/math" xmlns:v="urn:schemas-microsoft-com:vml" xmlns:wp14="http://schemas.microsoft.com/office/word/2010/wordprocessingDrawing" xmlns:wp="http://schemas.openxmlformats.org/drawingml/2006/wordprocessingDrawing" xmlns:w10="urn:schemas-microsoft-com:office:word" xmlns:w="http://schemas.openxmlformats.org/wordprocessingml/2006/main" xmlns:w14="http://schemas.microsoft.com/office/word/2010/wordml" xmlns:w15="http://schemas.microsoft.com/office/word/2012/wordml" xmlns:w16cid="http://schemas.microsoft.com/office/word/2016/wordml/cid" xmlns:w16se="http://schemas.microsoft.com/office/word/2015/wordml/symex" xmlns:wpg="http://schemas.microsoft.com/office/word/2010/wordprocessingGroup" xmlns:wpi="http://schemas.microsoft.com/office/word/2010/wordprocessingInk" xmlns:wne="http://schemas.microsoft.com/office/word/2006/wordml" xmlns:wps="http://schemas.microsoft.com/office/word/2010/wordprocessingShape" mc:Ignorable="w14 w15 w16se w16cid wp14">
   <w16cid:commentId w16cid:paraId="312C094E" w16cid:durableId="1EC4CE52"/>
+  <w16cid:commentId w16cid:paraId="4C78D160" w16cid:durableId="1EC56642"/>
   <w16cid:commentId w16cid:paraId="016DB15C" w16cid:durableId="1EC4D23D"/>
-  <w16cid:commentId w16cid:paraId="6839B67D" w16cid:durableId="1EC4D1F3"/>
+  <w16cid:commentId w16cid:paraId="343EF68D" w16cid:durableId="1EC567B3"/>
+  <w16cid:commentId w16cid:paraId="7EBF35B7" w16cid:durableId="1EC56B90"/>
+  <w16cid:commentId w16cid:paraId="15D593DE" w16cid:durableId="1EC5675A"/>
+  <w16cid:commentId w16cid:paraId="524D8F36" w16cid:durableId="1EC56822"/>
 </w16cid:commentsIds>
 </file>
 
@@ -6189,6 +6886,9 @@
 <w15:people xmlns:wpc="http://schemas.microsoft.com/office/word/2010/wordprocessingCanvas" xmlns:cx="http://schemas.microsoft.com/office/drawing/2014/chartex" xmlns:cx1="http://schemas.microsoft.com/office/drawing/2015/9/8/chartex" xmlns:cx2="http://schemas.microsoft.com/office/drawing/2015/10/21/chartex" xmlns:cx3="http://schemas.microsoft.com/office/drawing/2016/5/9/chartex" xmlns:cx4="http://schemas.microsoft.com/office/drawing/2016/5/10/chartex" xmlns:cx5="http://schemas.microsoft.com/office/drawing/2016/5/11/chartex" xmlns:cx6="http://schemas.microsoft.com/office/drawing/2016/5/12/chartex" xmlns:cx7="http://schemas.microsoft.com/office/drawing/2016/5/13/chartex" xmlns:cx8="http://schemas.microsoft.com/office/drawing/2016/5/14/chartex" xmlns:mc="http://schemas.openxmlformats.org/markup-compatibility/2006" xmlns:aink="http://schemas.microsoft.com/office/drawing/2016/ink" xmlns:am3d="http://schemas.microsoft.com/office/drawing/2017/model3d" xmlns:o="urn:schemas-microsoft-com:office:office" xmlns:r="http://schemas.openxmlformats.org/officeDocument/2006/relationships" xmlns:m="http://schemas.openxmlformats.org/officeDocument/2006/math" xmlns:v="urn:schemas-microsoft-com:vml" xmlns:wp14="http://schemas.microsoft.com/office/word/2010/wordprocessingDrawing" xmlns:wp="http://schemas.openxmlformats.org/drawingml/2006/wordprocessingDrawing" xmlns:w10="urn:schemas-microsoft-com:office:word" xmlns:w="http://schemas.openxmlformats.org/wordprocessingml/2006/main" xmlns:w14="http://schemas.microsoft.com/office/word/2010/wordml" xmlns:w15="http://schemas.microsoft.com/office/word/2012/wordml" xmlns:w16cid="http://schemas.microsoft.com/office/word/2016/wordml/cid" xmlns:w16se="http://schemas.microsoft.com/office/word/2015/wordml/symex" xmlns:wpg="http://schemas.microsoft.com/office/word/2010/wordprocessingGroup" xmlns:wpi="http://schemas.microsoft.com/office/word/2010/wordprocessingInk" xmlns:wne="http://schemas.microsoft.com/office/word/2006/wordml" xmlns:wps="http://schemas.microsoft.com/office/word/2010/wordprocessingShape" mc:Ignorable="w14 w15 w16se w16cid wp14">
   <w15:person w15:author="Charnes Nell">
     <w15:presenceInfo w15:providerId="Windows Live" w15:userId="988cb3c238eabf15"/>
+  </w15:person>
+  <w15:person w15:author="Collin McKeahnie">
+    <w15:presenceInfo w15:providerId="Windows Live" w15:userId="e5f670dae1136c23"/>
   </w15:person>
 </w15:people>
 </file>

</xml_diff>